<commit_message>
documentação finalizada e começando css da leftDiv IA
</commit_message>
<xml_diff>
--- a/DocumentacaoOpenBook.docx
+++ b/DocumentacaoOpenBook.docx
@@ -469,6 +469,16 @@
         <w:lastRenderedPageBreak/>
         <w:t>Contexto</w:t>
       </w:r>
+      <w:r>
+        <w:rPr>
+          <w:b/>
+          <w:bCs/>
+          <w:sz w:val="24"/>
+          <w:szCs w:val="24"/>
+          <w:u w:val="single"/>
+        </w:rPr>
+        <w:tab/>
+      </w:r>
     </w:p>
     <w:p>
       <w:pPr>
@@ -657,21 +667,7 @@
           <w:sz w:val="24"/>
           <w:szCs w:val="24"/>
         </w:rPr>
-        <w:t xml:space="preserve">De acordo com o Instituto Pró-Livro, um brasileiro lê apenas 4 livros, em média, por ano enquanto nativos de outros países como Canadá, Holanda ou Coreia do Sul leem 3 vezes mais, e para piorar a mesma pesquisa aponta que nos últimos </w:t>
-      </w:r>
-      <w:r>
-        <w:rPr>
-          <w:sz w:val="24"/>
-          <w:szCs w:val="24"/>
-        </w:rPr>
-        <w:t>4 anos</w:t>
-      </w:r>
-      <w:r>
-        <w:rPr>
-          <w:sz w:val="24"/>
-          <w:szCs w:val="24"/>
-        </w:rPr>
-        <w:t xml:space="preserve"> quatro milhões de pessoas deixaram de ser leitores ativos, o que indica que estamos seguindo na direção contrária do mundo</w:t>
+        <w:t>De acordo com o Instituto Pró-Livro, um brasileiro lê apenas 4 livros, em média, por ano enquanto nativos de outros países como Canadá, Holanda ou Coreia do Sul leem 3 vezes mais, e para piorar a mesma pesquisa aponta que nos últimos 4 anos quatro milhões de pessoas deixaram de ser leitores ativos, o que indica que estamos seguindo na direção contrária do mundo</w:t>
       </w:r>
     </w:p>
     <w:p>
@@ -694,6 +690,9 @@
         <w:jc w:val="both"/>
       </w:pPr>
       <w:r>
+        <w:rPr>
+          <w:noProof/>
+        </w:rPr>
         <w:drawing>
           <wp:inline distT="0" distB="0" distL="0" distR="0" wp14:anchorId="5BD51E0D" wp14:editId="304A2BC7">
             <wp:extent cx="5733415" cy="3213735"/>
@@ -767,6 +766,7 @@
       </w:pPr>
       <w:r>
         <w:rPr>
+          <w:noProof/>
           <w:sz w:val="24"/>
           <w:szCs w:val="24"/>
         </w:rPr>
@@ -1013,14 +1013,7 @@
           <w:sz w:val="24"/>
           <w:szCs w:val="24"/>
         </w:rPr>
-        <w:t>Implementar uma inteligência artificial capaz de recomendar livros com base nos gostos do usuário</w:t>
-      </w:r>
-      <w:r>
-        <w:rPr>
-          <w:sz w:val="24"/>
-          <w:szCs w:val="24"/>
-        </w:rPr>
-        <w:t>.</w:t>
+        <w:t>Criar um site onde os usuários possam discutir tópicos relevantes de diferentes livros, além de armazenar informações sobre seus gostos pessoais como livros lidos e gêneros preferidos.</w:t>
       </w:r>
     </w:p>
     <w:p>
@@ -1040,7 +1033,28 @@
           <w:sz w:val="24"/>
           <w:szCs w:val="24"/>
         </w:rPr>
-        <w:t>Criar um site capaz de validar informações de login e cadastro além de criar um ambiente agradável em que o usuário possa expressar seus gostos.</w:t>
+        <w:t xml:space="preserve">Implementar uma inteligência artificial capaz de recomendar livros com base nos gostos </w:t>
+      </w:r>
+      <w:r>
+        <w:rPr>
+          <w:sz w:val="24"/>
+          <w:szCs w:val="24"/>
+        </w:rPr>
+        <w:t xml:space="preserve">pessoais </w:t>
+      </w:r>
+      <w:r>
+        <w:rPr>
+          <w:sz w:val="24"/>
+          <w:szCs w:val="24"/>
+        </w:rPr>
+        <w:t>do usuário</w:t>
+      </w:r>
+      <w:r>
+        <w:rPr>
+          <w:sz w:val="24"/>
+          <w:szCs w:val="24"/>
+        </w:rPr>
+        <w:t>.</w:t>
       </w:r>
     </w:p>
     <w:p>
@@ -1060,22 +1074,286 @@
           <w:sz w:val="24"/>
           <w:szCs w:val="24"/>
         </w:rPr>
-        <w:t xml:space="preserve">Abrir um fórum onde os próprios usuários possam discutir sobre diversos tópicos de </w:t>
-      </w:r>
-      <w:r>
-        <w:rPr>
-          <w:sz w:val="24"/>
-          <w:szCs w:val="24"/>
-        </w:rPr>
-        <w:t>diferentes</w:t>
-      </w:r>
-      <w:r>
-        <w:rPr>
-          <w:sz w:val="24"/>
-          <w:szCs w:val="24"/>
-        </w:rPr>
-        <w:t xml:space="preserve"> livros</w:t>
-      </w:r>
+        <w:t xml:space="preserve">Criar </w:t>
+      </w:r>
+      <w:r>
+        <w:rPr>
+          <w:sz w:val="24"/>
+          <w:szCs w:val="24"/>
+        </w:rPr>
+        <w:t>uma dashboard</w:t>
+      </w:r>
+      <w:r>
+        <w:rPr>
+          <w:sz w:val="24"/>
+          <w:szCs w:val="24"/>
+        </w:rPr>
+        <w:t xml:space="preserve"> personalizados contendo informações relevantes sobre as leituras do usuário</w:t>
+      </w:r>
+      <w:r>
+        <w:rPr>
+          <w:sz w:val="24"/>
+          <w:szCs w:val="24"/>
+        </w:rPr>
+        <w:t>, como gêneros lidos (gráfico de pizza) e lidos livros por mês (gráfico de barra).</w:t>
+      </w:r>
+    </w:p>
+    <w:p>
+      <w:pPr>
+        <w:rPr>
+          <w:sz w:val="24"/>
+          <w:szCs w:val="24"/>
+        </w:rPr>
+      </w:pPr>
+    </w:p>
+    <w:p>
+      <w:pPr>
+        <w:rPr>
+          <w:sz w:val="24"/>
+          <w:szCs w:val="24"/>
+        </w:rPr>
+      </w:pPr>
+    </w:p>
+    <w:p>
+      <w:pPr>
+        <w:jc w:val="both"/>
+        <w:rPr>
+          <w:b/>
+          <w:bCs/>
+          <w:sz w:val="24"/>
+          <w:szCs w:val="24"/>
+          <w:u w:val="single"/>
+        </w:rPr>
+      </w:pPr>
+      <w:r>
+        <w:rPr>
+          <w:b/>
+          <w:bCs/>
+          <w:sz w:val="24"/>
+          <w:szCs w:val="24"/>
+          <w:u w:val="single"/>
+        </w:rPr>
+        <w:t>Escopo</w:t>
+      </w:r>
+    </w:p>
+    <w:p>
+      <w:pPr>
+        <w:jc w:val="both"/>
+        <w:rPr>
+          <w:b/>
+          <w:bCs/>
+          <w:sz w:val="24"/>
+          <w:szCs w:val="24"/>
+        </w:rPr>
+      </w:pPr>
+    </w:p>
+    <w:p>
+      <w:pPr>
+        <w:jc w:val="both"/>
+        <w:rPr>
+          <w:b/>
+          <w:bCs/>
+          <w:sz w:val="24"/>
+          <w:szCs w:val="24"/>
+        </w:rPr>
+      </w:pPr>
+    </w:p>
+    <w:p>
+      <w:pPr>
+        <w:ind w:firstLine="720"/>
+        <w:jc w:val="both"/>
+        <w:rPr>
+          <w:b/>
+          <w:bCs/>
+          <w:sz w:val="24"/>
+          <w:szCs w:val="24"/>
+        </w:rPr>
+      </w:pPr>
+      <w:r>
+        <w:rPr>
+          <w:b/>
+          <w:bCs/>
+          <w:sz w:val="24"/>
+          <w:szCs w:val="24"/>
+        </w:rPr>
+        <w:t xml:space="preserve">Resumo do projeto: </w:t>
+      </w:r>
+    </w:p>
+    <w:p>
+      <w:pPr>
+        <w:jc w:val="both"/>
+        <w:rPr>
+          <w:b/>
+          <w:bCs/>
+          <w:sz w:val="24"/>
+          <w:szCs w:val="24"/>
+        </w:rPr>
+      </w:pPr>
+    </w:p>
+    <w:p>
+      <w:pPr>
+        <w:ind w:firstLine="720"/>
+        <w:jc w:val="both"/>
+        <w:rPr>
+          <w:sz w:val="24"/>
+          <w:szCs w:val="24"/>
+        </w:rPr>
+      </w:pPr>
+      <w:r>
+        <w:rPr>
+          <w:sz w:val="24"/>
+          <w:szCs w:val="24"/>
+        </w:rPr>
+        <w:t>O projeto</w:t>
+      </w:r>
+      <w:r>
+        <w:rPr>
+          <w:sz w:val="24"/>
+          <w:szCs w:val="24"/>
+        </w:rPr>
+        <w:t xml:space="preserve"> tem </w:t>
+      </w:r>
+      <w:r>
+        <w:rPr>
+          <w:sz w:val="24"/>
+          <w:szCs w:val="24"/>
+        </w:rPr>
+        <w:t>com</w:t>
+      </w:r>
+      <w:r>
+        <w:rPr>
+          <w:sz w:val="24"/>
+          <w:szCs w:val="24"/>
+        </w:rPr>
+        <w:t xml:space="preserve">o objetivo desenvolver um </w:t>
+      </w:r>
+      <w:r>
+        <w:rPr>
+          <w:sz w:val="24"/>
+          <w:szCs w:val="24"/>
+        </w:rPr>
+        <w:t>site que contenha diversos fóruns sobre diferentes livros, uma tela de perfil de usuário e uma inteligência artificial implementada para recomendar livros.</w:t>
+      </w:r>
+      <w:r>
+        <w:rPr>
+          <w:sz w:val="24"/>
+          <w:szCs w:val="24"/>
+        </w:rPr>
+        <w:t xml:space="preserve"> </w:t>
+      </w:r>
+    </w:p>
+    <w:p>
+      <w:pPr>
+        <w:ind w:firstLine="720"/>
+        <w:jc w:val="both"/>
+        <w:rPr>
+          <w:sz w:val="24"/>
+          <w:szCs w:val="24"/>
+        </w:rPr>
+      </w:pPr>
+    </w:p>
+    <w:p>
+      <w:pPr>
+        <w:ind w:firstLine="720"/>
+        <w:jc w:val="both"/>
+        <w:rPr>
+          <w:sz w:val="24"/>
+          <w:szCs w:val="24"/>
+        </w:rPr>
+      </w:pPr>
+    </w:p>
+    <w:p>
+      <w:pPr>
+        <w:ind w:firstLine="720"/>
+        <w:jc w:val="both"/>
+        <w:rPr>
+          <w:b/>
+          <w:bCs/>
+          <w:sz w:val="24"/>
+          <w:szCs w:val="24"/>
+        </w:rPr>
+      </w:pPr>
+      <w:r>
+        <w:rPr>
+          <w:b/>
+          <w:bCs/>
+          <w:sz w:val="24"/>
+          <w:szCs w:val="24"/>
+        </w:rPr>
+        <w:t xml:space="preserve">Resultados esperados: </w:t>
+      </w:r>
+    </w:p>
+    <w:p>
+      <w:pPr>
+        <w:jc w:val="both"/>
+        <w:rPr>
+          <w:sz w:val="24"/>
+          <w:szCs w:val="24"/>
+        </w:rPr>
+      </w:pPr>
+    </w:p>
+    <w:p>
+      <w:pPr>
+        <w:ind w:firstLine="720"/>
+        <w:jc w:val="both"/>
+        <w:rPr>
+          <w:sz w:val="24"/>
+          <w:szCs w:val="24"/>
+        </w:rPr>
+      </w:pPr>
+      <w:r>
+        <w:rPr>
+          <w:sz w:val="24"/>
+          <w:szCs w:val="24"/>
+        </w:rPr>
+        <w:t xml:space="preserve">Ao final do projeto, é esperado como resultado uma solução feita em </w:t>
+      </w:r>
+      <w:proofErr w:type="spellStart"/>
+      <w:r>
+        <w:rPr>
+          <w:sz w:val="24"/>
+          <w:szCs w:val="24"/>
+        </w:rPr>
+        <w:t>JavaScript</w:t>
+      </w:r>
+      <w:proofErr w:type="spellEnd"/>
+      <w:r>
+        <w:rPr>
+          <w:sz w:val="24"/>
+          <w:szCs w:val="24"/>
+        </w:rPr>
+        <w:t xml:space="preserve">, acoplada </w:t>
+      </w:r>
+      <w:r>
+        <w:rPr>
+          <w:sz w:val="24"/>
+          <w:szCs w:val="24"/>
+        </w:rPr>
+        <w:t xml:space="preserve">com o MySQL </w:t>
+      </w:r>
+      <w:r>
+        <w:rPr>
+          <w:sz w:val="24"/>
+          <w:szCs w:val="24"/>
+        </w:rPr>
+        <w:t xml:space="preserve">em que o </w:t>
+      </w:r>
+      <w:r>
+        <w:rPr>
+          <w:sz w:val="24"/>
+          <w:szCs w:val="24"/>
+        </w:rPr>
+        <w:t xml:space="preserve">usuário consiga armazenar seus dados de forma segura com o auxílio de uma Máquina Virtual que use do sistema operacional </w:t>
+      </w:r>
+      <w:proofErr w:type="spellStart"/>
+      <w:r>
+        <w:rPr>
+          <w:sz w:val="24"/>
+          <w:szCs w:val="24"/>
+        </w:rPr>
+        <w:t>Lubuntu</w:t>
+      </w:r>
+      <w:proofErr w:type="spellEnd"/>
       <w:r>
         <w:rPr>
           <w:sz w:val="24"/>
@@ -1083,26 +1361,116 @@
         </w:rPr>
         <w:t>.</w:t>
       </w:r>
-    </w:p>
-    <w:p>
-      <w:pPr>
-        <w:numPr>
-          <w:ilvl w:val="0"/>
-          <w:numId w:val="10"/>
-        </w:numPr>
-        <w:jc w:val="both"/>
-        <w:rPr>
-          <w:sz w:val="24"/>
-          <w:szCs w:val="24"/>
-        </w:rPr>
-      </w:pPr>
-      <w:r>
-        <w:rPr>
-          <w:sz w:val="24"/>
-          <w:szCs w:val="24"/>
-        </w:rPr>
-        <w:t>Criar gráficos personalizados contendo informações relevantes sobre as leituras do usuário</w:t>
-      </w:r>
+      <w:r>
+        <w:rPr>
+          <w:sz w:val="24"/>
+          <w:szCs w:val="24"/>
+        </w:rPr>
+        <w:t xml:space="preserve"> </w:t>
+      </w:r>
+      <w:r>
+        <w:rPr>
+          <w:sz w:val="24"/>
+          <w:szCs w:val="24"/>
+        </w:rPr>
+        <w:t xml:space="preserve">A solução </w:t>
+      </w:r>
+      <w:r>
+        <w:rPr>
+          <w:sz w:val="24"/>
+          <w:szCs w:val="24"/>
+        </w:rPr>
+        <w:t>permitirá que o usuário cadastre livros e fóruns, adicione fotos de perfil e receba recomendações personalizadas de livros através do uso da inteligência artificial do Google GEMINI por meio de uma API</w:t>
+      </w:r>
+      <w:r>
+        <w:rPr>
+          <w:sz w:val="24"/>
+          <w:szCs w:val="24"/>
+        </w:rPr>
+        <w:t xml:space="preserve">. </w:t>
+      </w:r>
+    </w:p>
+    <w:p>
+      <w:pPr>
+        <w:ind w:firstLine="720"/>
+        <w:jc w:val="both"/>
+        <w:rPr>
+          <w:sz w:val="24"/>
+          <w:szCs w:val="24"/>
+        </w:rPr>
+      </w:pPr>
+    </w:p>
+    <w:p>
+      <w:pPr>
+        <w:ind w:firstLine="720"/>
+        <w:jc w:val="both"/>
+        <w:rPr>
+          <w:sz w:val="24"/>
+          <w:szCs w:val="24"/>
+        </w:rPr>
+      </w:pPr>
+      <w:r>
+        <w:rPr>
+          <w:sz w:val="24"/>
+          <w:szCs w:val="24"/>
+        </w:rPr>
+        <w:t xml:space="preserve">No final do projeto, é esperado que seja apresentada uma solução funcional, capaz de ser implementada em um ambiente de produção e agradar os usuários, essa solução tem que ser feita usando HTML para marcação e CSS para estilização além do </w:t>
+      </w:r>
+      <w:proofErr w:type="spellStart"/>
+      <w:r>
+        <w:rPr>
+          <w:sz w:val="24"/>
+          <w:szCs w:val="24"/>
+        </w:rPr>
+        <w:t>JavaScript</w:t>
+      </w:r>
+      <w:proofErr w:type="spellEnd"/>
+      <w:r>
+        <w:rPr>
+          <w:sz w:val="24"/>
+          <w:szCs w:val="24"/>
+        </w:rPr>
+        <w:t xml:space="preserve"> para rodar toda a lógica por trás do site, a solução terá um </w:t>
+      </w:r>
+      <w:proofErr w:type="spellStart"/>
+      <w:r>
+        <w:rPr>
+          <w:sz w:val="24"/>
+          <w:szCs w:val="24"/>
+        </w:rPr>
+        <w:t>back-end</w:t>
+      </w:r>
+      <w:proofErr w:type="spellEnd"/>
+      <w:r>
+        <w:rPr>
+          <w:sz w:val="24"/>
+          <w:szCs w:val="24"/>
+        </w:rPr>
+        <w:t xml:space="preserve"> feito em NODE.JS para ser acoplada com o banco de dados MYSQL onde </w:t>
+      </w:r>
+      <w:r>
+        <w:rPr>
+          <w:sz w:val="24"/>
+          <w:szCs w:val="24"/>
+        </w:rPr>
+        <w:t xml:space="preserve">o </w:t>
+      </w:r>
+      <w:r>
+        <w:rPr>
+          <w:sz w:val="24"/>
+          <w:szCs w:val="24"/>
+        </w:rPr>
+        <w:t xml:space="preserve">usuário consiga armazenar seus dados de forma segura com o auxílio de uma Máquina Virtual que use do sistema operacional </w:t>
+      </w:r>
+      <w:proofErr w:type="spellStart"/>
+      <w:r>
+        <w:rPr>
+          <w:sz w:val="24"/>
+          <w:szCs w:val="24"/>
+        </w:rPr>
+        <w:t>Lubuntu</w:t>
+      </w:r>
+      <w:proofErr w:type="spellEnd"/>
       <w:r>
         <w:rPr>
           <w:sz w:val="24"/>
@@ -1110,94 +1478,40 @@
         </w:rPr>
         <w:t>.</w:t>
       </w:r>
-    </w:p>
-    <w:p>
-      <w:pPr>
-        <w:rPr>
-          <w:sz w:val="24"/>
-          <w:szCs w:val="24"/>
-        </w:rPr>
-      </w:pPr>
-    </w:p>
-    <w:p>
-      <w:pPr>
-        <w:rPr>
-          <w:sz w:val="24"/>
-          <w:szCs w:val="24"/>
-        </w:rPr>
-      </w:pPr>
-    </w:p>
-    <w:p>
-      <w:pPr>
-        <w:jc w:val="both"/>
-        <w:rPr>
-          <w:b/>
-          <w:bCs/>
-          <w:sz w:val="24"/>
-          <w:szCs w:val="24"/>
-          <w:u w:val="single"/>
-        </w:rPr>
-      </w:pPr>
-      <w:r>
-        <w:rPr>
-          <w:b/>
-          <w:bCs/>
-          <w:sz w:val="24"/>
-          <w:szCs w:val="24"/>
-          <w:u w:val="single"/>
-        </w:rPr>
-        <w:t>Escopo</w:t>
-      </w:r>
-    </w:p>
-    <w:p>
-      <w:pPr>
-        <w:jc w:val="both"/>
-        <w:rPr>
-          <w:b/>
-          <w:bCs/>
-          <w:sz w:val="24"/>
-          <w:szCs w:val="24"/>
-        </w:rPr>
-      </w:pPr>
-    </w:p>
-    <w:p>
-      <w:pPr>
-        <w:jc w:val="both"/>
-        <w:rPr>
-          <w:b/>
-          <w:bCs/>
-          <w:sz w:val="24"/>
-          <w:szCs w:val="24"/>
-        </w:rPr>
-      </w:pPr>
+      <w:r>
+        <w:rPr>
+          <w:sz w:val="24"/>
+          <w:szCs w:val="24"/>
+        </w:rPr>
+        <w:t xml:space="preserve"> </w:t>
+      </w:r>
+      <w:r>
+        <w:rPr>
+          <w:sz w:val="24"/>
+          <w:szCs w:val="24"/>
+        </w:rPr>
+        <w:t xml:space="preserve">A solução </w:t>
+      </w:r>
+      <w:r>
+        <w:rPr>
+          <w:sz w:val="24"/>
+          <w:szCs w:val="24"/>
+        </w:rPr>
+        <w:t>permitirá que o usuário cadastre livros e fóruns, adicione fotos de perfil, tenha acesso a uma dashboard dinâmica onde são exibidos gráficos atualizados em tempo real com o auxílio do CHART.JS e receba recomendações personalizadas de livros através do uso da inteligência artificial do Google GEMINI por meio de uma API</w:t>
+      </w:r>
+      <w:r>
+        <w:rPr>
+          <w:sz w:val="24"/>
+          <w:szCs w:val="24"/>
+        </w:rPr>
+        <w:t xml:space="preserve">. </w:t>
+      </w:r>
     </w:p>
     <w:p>
       <w:pPr>
         <w:ind w:firstLine="720"/>
         <w:jc w:val="both"/>
         <w:rPr>
-          <w:b/>
-          <w:bCs/>
-          <w:sz w:val="24"/>
-          <w:szCs w:val="24"/>
-        </w:rPr>
-      </w:pPr>
-      <w:r>
-        <w:rPr>
-          <w:b/>
-          <w:bCs/>
-          <w:sz w:val="24"/>
-          <w:szCs w:val="24"/>
-        </w:rPr>
-        <w:t xml:space="preserve">Resumo do projeto: </w:t>
-      </w:r>
-    </w:p>
-    <w:p>
-      <w:pPr>
-        <w:jc w:val="both"/>
-        <w:rPr>
-          <w:b/>
-          <w:bCs/>
           <w:sz w:val="24"/>
           <w:szCs w:val="24"/>
         </w:rPr>
@@ -1217,42 +1531,7 @@
           <w:sz w:val="24"/>
           <w:szCs w:val="24"/>
         </w:rPr>
-        <w:t>O projeto</w:t>
-      </w:r>
-      <w:r>
-        <w:rPr>
-          <w:sz w:val="24"/>
-          <w:szCs w:val="24"/>
-        </w:rPr>
-        <w:t xml:space="preserve"> tem </w:t>
-      </w:r>
-      <w:r>
-        <w:rPr>
-          <w:sz w:val="24"/>
-          <w:szCs w:val="24"/>
-        </w:rPr>
-        <w:t>com</w:t>
-      </w:r>
-      <w:r>
-        <w:rPr>
-          <w:sz w:val="24"/>
-          <w:szCs w:val="24"/>
-        </w:rPr>
-        <w:t xml:space="preserve">o objetivo desenvolver um </w:t>
-      </w:r>
-      <w:r>
-        <w:rPr>
-          <w:sz w:val="24"/>
-          <w:szCs w:val="24"/>
-        </w:rPr>
-        <w:t>site que contenha diversos fóruns sobre diferentes livros, uma tela de perfil de usuário e uma inteligência artificial implementada para recomendar livros.</w:t>
-      </w:r>
-      <w:r>
-        <w:rPr>
-          <w:sz w:val="24"/>
-          <w:szCs w:val="24"/>
-        </w:rPr>
-        <w:t xml:space="preserve"> </w:t>
+        <w:t xml:space="preserve">. </w:t>
       </w:r>
     </w:p>
     <w:p>
@@ -1293,178 +1572,6 @@
           <w:sz w:val="24"/>
           <w:szCs w:val="24"/>
         </w:rPr>
-        <w:t xml:space="preserve">Resultados esperados: </w:t>
-      </w:r>
-    </w:p>
-    <w:p>
-      <w:pPr>
-        <w:jc w:val="both"/>
-        <w:rPr>
-          <w:sz w:val="24"/>
-          <w:szCs w:val="24"/>
-        </w:rPr>
-      </w:pPr>
-    </w:p>
-    <w:p>
-      <w:pPr>
-        <w:ind w:firstLine="720"/>
-        <w:jc w:val="both"/>
-        <w:rPr>
-          <w:sz w:val="24"/>
-          <w:szCs w:val="24"/>
-        </w:rPr>
-      </w:pPr>
-      <w:r>
-        <w:rPr>
-          <w:sz w:val="24"/>
-          <w:szCs w:val="24"/>
-        </w:rPr>
-        <w:t xml:space="preserve">Ao final do projeto, é esperado como resultado uma solução feita em </w:t>
-      </w:r>
-      <w:proofErr w:type="spellStart"/>
-      <w:r>
-        <w:rPr>
-          <w:sz w:val="24"/>
-          <w:szCs w:val="24"/>
-        </w:rPr>
-        <w:t>JavaScript</w:t>
-      </w:r>
-      <w:proofErr w:type="spellEnd"/>
-      <w:r>
-        <w:rPr>
-          <w:sz w:val="24"/>
-          <w:szCs w:val="24"/>
-        </w:rPr>
-        <w:t xml:space="preserve">, acoplada </w:t>
-      </w:r>
-      <w:r>
-        <w:rPr>
-          <w:sz w:val="24"/>
-          <w:szCs w:val="24"/>
-        </w:rPr>
-        <w:t xml:space="preserve">com o MySQL </w:t>
-      </w:r>
-      <w:r>
-        <w:rPr>
-          <w:sz w:val="24"/>
-          <w:szCs w:val="24"/>
-        </w:rPr>
-        <w:t xml:space="preserve">em que o </w:t>
-      </w:r>
-      <w:r>
-        <w:rPr>
-          <w:sz w:val="24"/>
-          <w:szCs w:val="24"/>
-        </w:rPr>
-        <w:t xml:space="preserve">usuário consiga armazenar seus dados de forma segura com o auxílio de uma Máquina Virtual que use do sistema operacional </w:t>
-      </w:r>
-      <w:proofErr w:type="spellStart"/>
-      <w:r>
-        <w:rPr>
-          <w:sz w:val="24"/>
-          <w:szCs w:val="24"/>
-        </w:rPr>
-        <w:t>Lubuntu</w:t>
-      </w:r>
-      <w:proofErr w:type="spellEnd"/>
-      <w:r>
-        <w:rPr>
-          <w:sz w:val="24"/>
-          <w:szCs w:val="24"/>
-        </w:rPr>
-        <w:t>.</w:t>
-      </w:r>
-      <w:r>
-        <w:rPr>
-          <w:sz w:val="24"/>
-          <w:szCs w:val="24"/>
-        </w:rPr>
-        <w:t xml:space="preserve"> </w:t>
-      </w:r>
-      <w:r>
-        <w:rPr>
-          <w:sz w:val="24"/>
-          <w:szCs w:val="24"/>
-        </w:rPr>
-        <w:t>A solução</w:t>
-      </w:r>
-      <w:r>
-        <w:rPr>
-          <w:sz w:val="24"/>
-          <w:szCs w:val="24"/>
-        </w:rPr>
-        <w:t xml:space="preserve"> </w:t>
-      </w:r>
-      <w:r>
-        <w:rPr>
-          <w:sz w:val="24"/>
-          <w:szCs w:val="24"/>
-        </w:rPr>
-        <w:t>permitirá que o usuário cadastre livros e fóruns, adicione fotos de perfil e receba recomendações personalizadas de livros através do uso da inteligência artificial do Google GEMINI por meio de uma API</w:t>
-      </w:r>
-      <w:r>
-        <w:rPr>
-          <w:sz w:val="24"/>
-          <w:szCs w:val="24"/>
-        </w:rPr>
-        <w:t xml:space="preserve">. </w:t>
-      </w:r>
-    </w:p>
-    <w:p>
-      <w:pPr>
-        <w:ind w:firstLine="720"/>
-        <w:jc w:val="both"/>
-        <w:rPr>
-          <w:sz w:val="24"/>
-          <w:szCs w:val="24"/>
-        </w:rPr>
-      </w:pPr>
-      <w:r>
-        <w:rPr>
-          <w:sz w:val="24"/>
-          <w:szCs w:val="24"/>
-        </w:rPr>
-        <w:t xml:space="preserve">. </w:t>
-      </w:r>
-    </w:p>
-    <w:p>
-      <w:pPr>
-        <w:ind w:firstLine="720"/>
-        <w:jc w:val="both"/>
-        <w:rPr>
-          <w:sz w:val="24"/>
-          <w:szCs w:val="24"/>
-        </w:rPr>
-      </w:pPr>
-    </w:p>
-    <w:p>
-      <w:pPr>
-        <w:ind w:firstLine="720"/>
-        <w:jc w:val="both"/>
-        <w:rPr>
-          <w:sz w:val="24"/>
-          <w:szCs w:val="24"/>
-        </w:rPr>
-      </w:pPr>
-    </w:p>
-    <w:p>
-      <w:pPr>
-        <w:ind w:firstLine="720"/>
-        <w:jc w:val="both"/>
-        <w:rPr>
-          <w:b/>
-          <w:bCs/>
-          <w:sz w:val="24"/>
-          <w:szCs w:val="24"/>
-        </w:rPr>
-      </w:pPr>
-      <w:r>
-        <w:rPr>
-          <w:b/>
-          <w:bCs/>
-          <w:sz w:val="24"/>
-          <w:szCs w:val="24"/>
-        </w:rPr>
         <w:t>Limites</w:t>
       </w:r>
       <w:r>
@@ -1504,7 +1611,21 @@
           <w:sz w:val="24"/>
           <w:szCs w:val="24"/>
         </w:rPr>
-        <w:t xml:space="preserve">Durante o desenvolvimento desse projeto vamos nos limitar a atender o público brasileiro sem criar nenhum tipo </w:t>
+        <w:t xml:space="preserve">Durante o desenvolvimento desse projeto </w:t>
+      </w:r>
+      <w:r>
+        <w:rPr>
+          <w:sz w:val="24"/>
+          <w:szCs w:val="24"/>
+        </w:rPr>
+        <w:t>vou</w:t>
+      </w:r>
+      <w:r>
+        <w:rPr>
+          <w:sz w:val="24"/>
+          <w:szCs w:val="24"/>
+        </w:rPr>
+        <w:t xml:space="preserve"> limitar a atender o público brasileiro sem criar nenhum tipo </w:t>
       </w:r>
       <w:r>
         <w:rPr>
@@ -1697,6 +1818,42 @@
           <w:szCs w:val="24"/>
         </w:rPr>
         <w:t>O servidor do projeto será hospedado em uma máquina virtual Linux.</w:t>
+      </w:r>
+    </w:p>
+    <w:p>
+      <w:pPr>
+        <w:numPr>
+          <w:ilvl w:val="0"/>
+          <w:numId w:val="9"/>
+        </w:numPr>
+        <w:jc w:val="both"/>
+        <w:rPr>
+          <w:sz w:val="24"/>
+          <w:szCs w:val="24"/>
+        </w:rPr>
+      </w:pPr>
+      <w:r>
+        <w:rPr>
+          <w:sz w:val="24"/>
+          <w:szCs w:val="24"/>
+        </w:rPr>
+        <w:t xml:space="preserve">A </w:t>
+      </w:r>
+      <w:proofErr w:type="spellStart"/>
+      <w:r>
+        <w:rPr>
+          <w:sz w:val="24"/>
+          <w:szCs w:val="24"/>
+        </w:rPr>
+        <w:t>recomendAI</w:t>
+      </w:r>
+      <w:proofErr w:type="spellEnd"/>
+      <w:r>
+        <w:rPr>
+          <w:sz w:val="24"/>
+          <w:szCs w:val="24"/>
+        </w:rPr>
+        <w:t xml:space="preserve"> usará como API a IA generativa do google GEMINI por meio de uma chave</w:t>
       </w:r>
     </w:p>
     <w:p>
@@ -1988,47 +2145,6 @@
           <w:sz w:val="24"/>
           <w:szCs w:val="24"/>
         </w:rPr>
-        <w:t xml:space="preserve">Compatível </w:t>
-      </w:r>
-      <w:r>
-        <w:rPr>
-          <w:sz w:val="24"/>
-          <w:szCs w:val="24"/>
-        </w:rPr>
-        <w:t xml:space="preserve">apenas </w:t>
-      </w:r>
-      <w:r>
-        <w:rPr>
-          <w:sz w:val="24"/>
-          <w:szCs w:val="24"/>
-        </w:rPr>
-        <w:t>com os navegadores: Firefox, Internet Explorer e Google Chrome</w:t>
-      </w:r>
-      <w:r>
-        <w:rPr>
-          <w:sz w:val="24"/>
-          <w:szCs w:val="24"/>
-        </w:rPr>
-        <w:t>.</w:t>
-      </w:r>
-    </w:p>
-    <w:p>
-      <w:pPr>
-        <w:numPr>
-          <w:ilvl w:val="0"/>
-          <w:numId w:val="9"/>
-        </w:numPr>
-        <w:jc w:val="both"/>
-        <w:rPr>
-          <w:sz w:val="24"/>
-          <w:szCs w:val="24"/>
-        </w:rPr>
-      </w:pPr>
-      <w:r>
-        <w:rPr>
-          <w:sz w:val="24"/>
-          <w:szCs w:val="24"/>
-        </w:rPr>
         <w:t>Não ocorrerá qualquer tipo de supervisão na área de comentários.</w:t>
       </w:r>
     </w:p>
@@ -2171,7 +2287,35 @@
           <w:sz w:val="24"/>
           <w:szCs w:val="24"/>
         </w:rPr>
-        <w:t>Data de início do projeto: 09/02/2024</w:t>
+        <w:t xml:space="preserve">Data de início do projeto: </w:t>
+      </w:r>
+      <w:r>
+        <w:rPr>
+          <w:sz w:val="24"/>
+          <w:szCs w:val="24"/>
+        </w:rPr>
+        <w:t>10</w:t>
+      </w:r>
+      <w:r>
+        <w:rPr>
+          <w:sz w:val="24"/>
+          <w:szCs w:val="24"/>
+        </w:rPr>
+        <w:t>/0</w:t>
+      </w:r>
+      <w:r>
+        <w:rPr>
+          <w:sz w:val="24"/>
+          <w:szCs w:val="24"/>
+        </w:rPr>
+        <w:t>5</w:t>
+      </w:r>
+      <w:r>
+        <w:rPr>
+          <w:sz w:val="24"/>
+          <w:szCs w:val="24"/>
+        </w:rPr>
+        <w:t>/2024</w:t>
       </w:r>
     </w:p>
     <w:p>
@@ -2199,7 +2343,21 @@
           <w:sz w:val="24"/>
           <w:szCs w:val="24"/>
         </w:rPr>
-        <w:t>ntrega final do projeto: 03/06/2024</w:t>
+        <w:t>ntrega final do projeto: 0</w:t>
+      </w:r>
+      <w:r>
+        <w:rPr>
+          <w:sz w:val="24"/>
+          <w:szCs w:val="24"/>
+        </w:rPr>
+        <w:t>7</w:t>
+      </w:r>
+      <w:r>
+        <w:rPr>
+          <w:sz w:val="24"/>
+          <w:szCs w:val="24"/>
+        </w:rPr>
+        <w:t>/06/2024</w:t>
       </w:r>
     </w:p>
     <w:p>
@@ -2768,7 +2926,14 @@
                 <w:sz w:val="20"/>
                 <w:szCs w:val="20"/>
               </w:rPr>
-              <w:t xml:space="preserve"> e outro para senha, além de um botão "esqueci minha senha" e um botão caso o usuário ainda não tenha cadastro</w:t>
+              <w:t xml:space="preserve"> e outro para senha</w:t>
+            </w:r>
+            <w:r>
+              <w:rPr>
+                <w:sz w:val="20"/>
+                <w:szCs w:val="20"/>
+              </w:rPr>
+              <w:t>.</w:t>
             </w:r>
           </w:p>
         </w:tc>
@@ -3329,6 +3494,516 @@
           <w:szCs w:val="24"/>
         </w:rPr>
       </w:pPr>
+    </w:p>
+    <w:p>
+      <w:pPr>
+        <w:jc w:val="both"/>
+        <w:rPr>
+          <w:b/>
+          <w:bCs/>
+          <w:sz w:val="24"/>
+          <w:szCs w:val="24"/>
+        </w:rPr>
+      </w:pPr>
+    </w:p>
+    <w:p>
+      <w:pPr>
+        <w:jc w:val="both"/>
+        <w:rPr>
+          <w:b/>
+          <w:bCs/>
+          <w:sz w:val="24"/>
+          <w:szCs w:val="24"/>
+        </w:rPr>
+      </w:pPr>
+    </w:p>
+    <w:p>
+      <w:pPr>
+        <w:jc w:val="both"/>
+        <w:rPr>
+          <w:b/>
+          <w:bCs/>
+          <w:sz w:val="24"/>
+          <w:szCs w:val="24"/>
+        </w:rPr>
+      </w:pPr>
+    </w:p>
+    <w:p>
+      <w:pPr>
+        <w:jc w:val="both"/>
+        <w:rPr>
+          <w:b/>
+          <w:bCs/>
+          <w:sz w:val="24"/>
+          <w:szCs w:val="24"/>
+        </w:rPr>
+      </w:pPr>
+    </w:p>
+    <w:p>
+      <w:pPr>
+        <w:jc w:val="both"/>
+        <w:rPr>
+          <w:b/>
+          <w:bCs/>
+          <w:sz w:val="24"/>
+          <w:szCs w:val="24"/>
+        </w:rPr>
+      </w:pPr>
+    </w:p>
+    <w:p>
+      <w:pPr>
+        <w:jc w:val="both"/>
+        <w:rPr>
+          <w:b/>
+          <w:bCs/>
+          <w:sz w:val="24"/>
+          <w:szCs w:val="24"/>
+        </w:rPr>
+      </w:pPr>
+    </w:p>
+    <w:p>
+      <w:pPr>
+        <w:jc w:val="both"/>
+        <w:rPr>
+          <w:b/>
+          <w:bCs/>
+          <w:sz w:val="24"/>
+          <w:szCs w:val="24"/>
+        </w:rPr>
+      </w:pPr>
+    </w:p>
+    <w:p>
+      <w:pPr>
+        <w:jc w:val="both"/>
+        <w:rPr>
+          <w:b/>
+          <w:bCs/>
+          <w:sz w:val="24"/>
+          <w:szCs w:val="24"/>
+        </w:rPr>
+      </w:pPr>
+      <w:r>
+        <w:rPr>
+          <w:b/>
+          <w:bCs/>
+          <w:sz w:val="24"/>
+          <w:szCs w:val="24"/>
+        </w:rPr>
+        <w:lastRenderedPageBreak/>
+        <w:t>GitHub (Ferramenta de versionamento)</w:t>
+      </w:r>
+    </w:p>
+    <w:p>
+      <w:pPr>
+        <w:jc w:val="both"/>
+        <w:rPr>
+          <w:b/>
+          <w:bCs/>
+          <w:sz w:val="24"/>
+          <w:szCs w:val="24"/>
+        </w:rPr>
+      </w:pPr>
+      <w:r>
+        <w:rPr>
+          <w:b/>
+          <w:bCs/>
+          <w:sz w:val="24"/>
+          <w:szCs w:val="24"/>
+        </w:rPr>
+        <w:drawing>
+          <wp:inline distT="0" distB="0" distL="0" distR="0" wp14:anchorId="19CDAF14" wp14:editId="667436CE">
+            <wp:extent cx="5733415" cy="3223895"/>
+            <wp:effectExtent l="0" t="0" r="635" b="0"/>
+            <wp:docPr id="294043641" name="Imagem 1" descr="Tela de computador com fundo preto&#10;&#10;Descrição gerada automaticamente"/>
+            <wp:cNvGraphicFramePr>
+              <a:graphicFrameLocks xmlns:a="http://schemas.openxmlformats.org/drawingml/2006/main" noChangeAspect="1"/>
+            </wp:cNvGraphicFramePr>
+            <a:graphic xmlns:a="http://schemas.openxmlformats.org/drawingml/2006/main">
+              <a:graphicData uri="http://schemas.openxmlformats.org/drawingml/2006/picture">
+                <pic:pic xmlns:pic="http://schemas.openxmlformats.org/drawingml/2006/picture">
+                  <pic:nvPicPr>
+                    <pic:cNvPr id="294043641" name="Imagem 1" descr="Tela de computador com fundo preto&#10;&#10;Descrição gerada automaticamente"/>
+                    <pic:cNvPicPr/>
+                  </pic:nvPicPr>
+                  <pic:blipFill>
+                    <a:blip r:embed="rId10"/>
+                    <a:stretch>
+                      <a:fillRect/>
+                    </a:stretch>
+                  </pic:blipFill>
+                  <pic:spPr>
+                    <a:xfrm>
+                      <a:off x="0" y="0"/>
+                      <a:ext cx="5733415" cy="3223895"/>
+                    </a:xfrm>
+                    <a:prstGeom prst="rect">
+                      <a:avLst/>
+                    </a:prstGeom>
+                  </pic:spPr>
+                </pic:pic>
+              </a:graphicData>
+            </a:graphic>
+          </wp:inline>
+        </w:drawing>
+      </w:r>
+    </w:p>
+    <w:p>
+      <w:pPr>
+        <w:jc w:val="both"/>
+        <w:rPr>
+          <w:b/>
+          <w:bCs/>
+          <w:sz w:val="24"/>
+          <w:szCs w:val="24"/>
+        </w:rPr>
+      </w:pPr>
+    </w:p>
+    <w:p>
+      <w:pPr>
+        <w:jc w:val="both"/>
+        <w:rPr>
+          <w:b/>
+          <w:bCs/>
+          <w:sz w:val="24"/>
+          <w:szCs w:val="24"/>
+        </w:rPr>
+      </w:pPr>
+      <w:r>
+        <w:rPr>
+          <w:b/>
+          <w:bCs/>
+          <w:sz w:val="24"/>
+          <w:szCs w:val="24"/>
+        </w:rPr>
+        <w:t xml:space="preserve">Link: </w:t>
+      </w:r>
+    </w:p>
+    <w:p>
+      <w:pPr>
+        <w:jc w:val="both"/>
+        <w:rPr>
+          <w:b/>
+          <w:bCs/>
+          <w:sz w:val="24"/>
+          <w:szCs w:val="24"/>
+        </w:rPr>
+      </w:pPr>
+      <w:hyperlink r:id="rId11" w:history="1">
+        <w:r>
+          <w:rPr>
+            <w:rStyle w:val="Hyperlink"/>
+            <w:b/>
+            <w:bCs/>
+            <w:sz w:val="24"/>
+            <w:szCs w:val="24"/>
+          </w:rPr>
+          <w:t>https://github.com/Ivanrangelpm/OpenBook</w:t>
+        </w:r>
+      </w:hyperlink>
+    </w:p>
+    <w:p>
+      <w:pPr>
+        <w:jc w:val="both"/>
+        <w:rPr>
+          <w:b/>
+          <w:bCs/>
+          <w:sz w:val="24"/>
+          <w:szCs w:val="24"/>
+        </w:rPr>
+      </w:pPr>
+    </w:p>
+    <w:p>
+      <w:pPr>
+        <w:jc w:val="both"/>
+        <w:rPr>
+          <w:b/>
+          <w:bCs/>
+          <w:sz w:val="24"/>
+          <w:szCs w:val="24"/>
+        </w:rPr>
+      </w:pPr>
+    </w:p>
+    <w:p>
+      <w:pPr>
+        <w:jc w:val="both"/>
+        <w:rPr>
+          <w:b/>
+          <w:bCs/>
+          <w:sz w:val="24"/>
+          <w:szCs w:val="24"/>
+        </w:rPr>
+      </w:pPr>
+      <w:r>
+        <w:rPr>
+          <w:b/>
+          <w:bCs/>
+          <w:sz w:val="24"/>
+          <w:szCs w:val="24"/>
+        </w:rPr>
+        <w:t xml:space="preserve">Modelagem de dados: </w:t>
+      </w:r>
+    </w:p>
+    <w:p>
+      <w:pPr>
+        <w:jc w:val="both"/>
+        <w:rPr>
+          <w:b/>
+          <w:bCs/>
+          <w:sz w:val="24"/>
+          <w:szCs w:val="24"/>
+        </w:rPr>
+      </w:pPr>
+    </w:p>
+    <w:p>
+      <w:pPr>
+        <w:jc w:val="both"/>
+        <w:rPr>
+          <w:b/>
+          <w:bCs/>
+          <w:sz w:val="24"/>
+          <w:szCs w:val="24"/>
+        </w:rPr>
+      </w:pPr>
+      <w:r>
+        <w:rPr>
+          <w:b/>
+          <w:bCs/>
+          <w:noProof/>
+          <w:sz w:val="24"/>
+          <w:szCs w:val="24"/>
+        </w:rPr>
+        <w:drawing>
+          <wp:inline distT="0" distB="0" distL="0" distR="0" wp14:anchorId="665FC121" wp14:editId="19C784C8">
+            <wp:extent cx="5730240" cy="3474720"/>
+            <wp:effectExtent l="0" t="0" r="3810" b="0"/>
+            <wp:docPr id="86087714" name="Imagem 1"/>
+            <wp:cNvGraphicFramePr>
+              <a:graphicFrameLocks xmlns:a="http://schemas.openxmlformats.org/drawingml/2006/main" noChangeAspect="1"/>
+            </wp:cNvGraphicFramePr>
+            <a:graphic xmlns:a="http://schemas.openxmlformats.org/drawingml/2006/main">
+              <a:graphicData uri="http://schemas.openxmlformats.org/drawingml/2006/picture">
+                <pic:pic xmlns:pic="http://schemas.openxmlformats.org/drawingml/2006/picture">
+                  <pic:nvPicPr>
+                    <pic:cNvPr id="0" name="Picture 1"/>
+                    <pic:cNvPicPr>
+                      <a:picLocks noChangeAspect="1" noChangeArrowheads="1"/>
+                    </pic:cNvPicPr>
+                  </pic:nvPicPr>
+                  <pic:blipFill>
+                    <a:blip r:embed="rId12">
+                      <a:extLst>
+                        <a:ext uri="{28A0092B-C50C-407E-A947-70E740481C1C}">
+                          <a14:useLocalDpi xmlns:a14="http://schemas.microsoft.com/office/drawing/2010/main" val="0"/>
+                        </a:ext>
+                      </a:extLst>
+                    </a:blip>
+                    <a:srcRect/>
+                    <a:stretch>
+                      <a:fillRect/>
+                    </a:stretch>
+                  </pic:blipFill>
+                  <pic:spPr bwMode="auto">
+                    <a:xfrm>
+                      <a:off x="0" y="0"/>
+                      <a:ext cx="5730240" cy="3474720"/>
+                    </a:xfrm>
+                    <a:prstGeom prst="rect">
+                      <a:avLst/>
+                    </a:prstGeom>
+                    <a:noFill/>
+                    <a:ln>
+                      <a:noFill/>
+                    </a:ln>
+                  </pic:spPr>
+                </pic:pic>
+              </a:graphicData>
+            </a:graphic>
+          </wp:inline>
+        </w:drawing>
+      </w:r>
+    </w:p>
+    <w:p>
+      <w:pPr>
+        <w:jc w:val="both"/>
+        <w:rPr>
+          <w:b/>
+          <w:bCs/>
+          <w:sz w:val="24"/>
+          <w:szCs w:val="24"/>
+        </w:rPr>
+      </w:pPr>
+    </w:p>
+    <w:p>
+      <w:pPr>
+        <w:jc w:val="both"/>
+        <w:rPr>
+          <w:b/>
+          <w:bCs/>
+          <w:sz w:val="24"/>
+          <w:szCs w:val="24"/>
+        </w:rPr>
+      </w:pPr>
+    </w:p>
+    <w:p>
+      <w:pPr>
+        <w:jc w:val="both"/>
+        <w:rPr>
+          <w:b/>
+          <w:bCs/>
+          <w:sz w:val="24"/>
+          <w:szCs w:val="24"/>
+        </w:rPr>
+      </w:pPr>
+    </w:p>
+    <w:p>
+      <w:pPr>
+        <w:jc w:val="both"/>
+        <w:rPr>
+          <w:b/>
+          <w:bCs/>
+          <w:sz w:val="24"/>
+          <w:szCs w:val="24"/>
+        </w:rPr>
+      </w:pPr>
+      <w:proofErr w:type="spellStart"/>
+      <w:r>
+        <w:rPr>
+          <w:b/>
+          <w:bCs/>
+          <w:sz w:val="24"/>
+          <w:szCs w:val="24"/>
+        </w:rPr>
+        <w:t>Trello</w:t>
+      </w:r>
+      <w:proofErr w:type="spellEnd"/>
+      <w:r>
+        <w:rPr>
+          <w:b/>
+          <w:bCs/>
+          <w:sz w:val="24"/>
+          <w:szCs w:val="24"/>
+        </w:rPr>
+        <w:t>: (Ferramenta de Gestão)</w:t>
+      </w:r>
+    </w:p>
+    <w:p>
+      <w:pPr>
+        <w:jc w:val="both"/>
+        <w:rPr>
+          <w:b/>
+          <w:bCs/>
+          <w:sz w:val="24"/>
+          <w:szCs w:val="24"/>
+        </w:rPr>
+      </w:pPr>
+    </w:p>
+    <w:p>
+      <w:pPr>
+        <w:jc w:val="both"/>
+        <w:rPr>
+          <w:b/>
+          <w:bCs/>
+          <w:sz w:val="24"/>
+          <w:szCs w:val="24"/>
+          <w:u w:val="single"/>
+        </w:rPr>
+      </w:pPr>
+      <w:r>
+        <w:rPr>
+          <w:b/>
+          <w:bCs/>
+          <w:sz w:val="24"/>
+          <w:szCs w:val="24"/>
+        </w:rPr>
+        <w:t>As tarefas a fazer e fazendo são algumas funcionalidades desejáveis, que foram adicionadas após a apresentação do projeto.</w:t>
+      </w:r>
+    </w:p>
+    <w:p>
+      <w:pPr>
+        <w:jc w:val="both"/>
+        <w:rPr>
+          <w:b/>
+          <w:bCs/>
+          <w:sz w:val="24"/>
+          <w:szCs w:val="24"/>
+        </w:rPr>
+      </w:pPr>
+    </w:p>
+    <w:p>
+      <w:pPr>
+        <w:jc w:val="both"/>
+        <w:rPr>
+          <w:b/>
+          <w:bCs/>
+          <w:sz w:val="24"/>
+          <w:szCs w:val="24"/>
+        </w:rPr>
+      </w:pPr>
+      <w:r>
+        <w:rPr>
+          <w:b/>
+          <w:bCs/>
+          <w:sz w:val="24"/>
+          <w:szCs w:val="24"/>
+        </w:rPr>
+        <w:drawing>
+          <wp:inline distT="0" distB="0" distL="0" distR="0" wp14:anchorId="3E012C47" wp14:editId="2E0DB576">
+            <wp:extent cx="5733415" cy="3098165"/>
+            <wp:effectExtent l="0" t="0" r="635" b="6985"/>
+            <wp:docPr id="1455807323" name="Imagem 1" descr="Tela de computador com imagem de jogo de vídeo game&#10;&#10;Descrição gerada automaticamente"/>
+            <wp:cNvGraphicFramePr>
+              <a:graphicFrameLocks xmlns:a="http://schemas.openxmlformats.org/drawingml/2006/main" noChangeAspect="1"/>
+            </wp:cNvGraphicFramePr>
+            <a:graphic xmlns:a="http://schemas.openxmlformats.org/drawingml/2006/main">
+              <a:graphicData uri="http://schemas.openxmlformats.org/drawingml/2006/picture">
+                <pic:pic xmlns:pic="http://schemas.openxmlformats.org/drawingml/2006/picture">
+                  <pic:nvPicPr>
+                    <pic:cNvPr id="1455807323" name="Imagem 1" descr="Tela de computador com imagem de jogo de vídeo game&#10;&#10;Descrição gerada automaticamente"/>
+                    <pic:cNvPicPr/>
+                  </pic:nvPicPr>
+                  <pic:blipFill>
+                    <a:blip r:embed="rId13"/>
+                    <a:stretch>
+                      <a:fillRect/>
+                    </a:stretch>
+                  </pic:blipFill>
+                  <pic:spPr>
+                    <a:xfrm>
+                      <a:off x="0" y="0"/>
+                      <a:ext cx="5733415" cy="3098165"/>
+                    </a:xfrm>
+                    <a:prstGeom prst="rect">
+                      <a:avLst/>
+                    </a:prstGeom>
+                  </pic:spPr>
+                </pic:pic>
+              </a:graphicData>
+            </a:graphic>
+          </wp:inline>
+        </w:drawing>
+      </w:r>
+    </w:p>
+    <w:p>
+      <w:pPr>
+        <w:jc w:val="both"/>
+        <w:rPr>
+          <w:b/>
+          <w:bCs/>
+          <w:sz w:val="24"/>
+          <w:szCs w:val="24"/>
+        </w:rPr>
+      </w:pPr>
+    </w:p>
+    <w:p>
+      <w:pPr>
+        <w:jc w:val="both"/>
+        <w:rPr>
+          <w:b/>
+          <w:bCs/>
+          <w:sz w:val="24"/>
+          <w:szCs w:val="24"/>
+        </w:rPr>
+      </w:pPr>
       <w:r>
         <w:rPr>
           <w:b/>
@@ -3343,7 +4018,7 @@
       <w:pPr>
         <w:jc w:val="both"/>
       </w:pPr>
-      <w:hyperlink r:id="rId10" w:history="1">
+      <w:hyperlink r:id="rId14" w:history="1">
         <w:r>
           <w:rPr>
             <w:rStyle w:val="Hyperlink"/>
@@ -3358,14 +4033,15 @@
         <w:rPr>
           <w:b/>
           <w:bCs/>
-        </w:rPr>
-      </w:pPr>
-    </w:p>
-    <w:p>
-      <w:pPr>
-        <w:jc w:val="both"/>
-      </w:pPr>
-      <w:hyperlink r:id="rId11" w:history="1">
+          <w:u w:val="single"/>
+        </w:rPr>
+      </w:pPr>
+    </w:p>
+    <w:p>
+      <w:pPr>
+        <w:jc w:val="both"/>
+      </w:pPr>
+      <w:hyperlink r:id="rId15" w:anchor=":~:text=Roughly%20a%20quarter%20of%20American,8%2C%202021" w:history="1">
         <w:r>
           <w:rPr>
             <w:rStyle w:val="Hyperlink"/>
@@ -5355,6 +6031,7 @@
   <w:style w:type="character" w:default="1" w:styleId="Fontepargpadro">
     <w:name w:val="Default Paragraph Font"/>
     <w:uiPriority w:val="1"/>
+    <w:semiHidden/>
     <w:unhideWhenUsed/>
   </w:style>
   <w:style w:type="table" w:default="1" w:styleId="Tabelanormal">
@@ -5812,14 +6489,6 @@
 </file>
 
 <file path=customXml/item1.xml><?xml version="1.0" encoding="utf-8"?>
-<p:properties xmlns:p="http://schemas.microsoft.com/office/2006/metadata/properties" xmlns:xsi="http://www.w3.org/2001/XMLSchema-instance" xmlns:pc="http://schemas.microsoft.com/office/infopath/2007/PartnerControls">
-  <documentManagement>
-    <_activity xmlns="32844186-265b-4793-912a-671da4ac73b2" xsi:nil="true"/>
-  </documentManagement>
-</p:properties>
-</file>
-
-<file path=customXml/item2.xml><?xml version="1.0" encoding="utf-8"?>
 <ct:contentTypeSchema xmlns:ct="http://schemas.microsoft.com/office/2006/metadata/contentType" xmlns:ma="http://schemas.microsoft.com/office/2006/metadata/properties/metaAttributes" ct:_="" ma:_="" ma:contentTypeName="Document" ma:contentTypeID="0x01010080A269BF505ACD4B84A4678488096051" ma:contentTypeVersion="13" ma:contentTypeDescription="Create a new document." ma:contentTypeScope="" ma:versionID="f655fa647c6606e084716ad29b00db24">
   <xsd:schema xmlns:xsd="http://www.w3.org/2001/XMLSchema" xmlns:xs="http://www.w3.org/2001/XMLSchema" xmlns:p="http://schemas.microsoft.com/office/2006/metadata/properties" xmlns:ns3="32844186-265b-4793-912a-671da4ac73b2" xmlns:ns4="97232348-304c-4ff8-affc-b0d6bfd913f5" targetNamespace="http://schemas.microsoft.com/office/2006/metadata/properties" ma:root="true" ma:fieldsID="43fd82a98f63819bf2f7aba644d7bb9a" ns3:_="" ns4:_="">
     <xsd:import namespace="32844186-265b-4793-912a-671da4ac73b2"/>
@@ -6040,6 +6709,14 @@
 </ct:contentTypeSchema>
 </file>
 
+<file path=customXml/item2.xml><?xml version="1.0" encoding="utf-8"?>
+<p:properties xmlns:p="http://schemas.microsoft.com/office/2006/metadata/properties" xmlns:xsi="http://www.w3.org/2001/XMLSchema-instance" xmlns:pc="http://schemas.microsoft.com/office/infopath/2007/PartnerControls">
+  <documentManagement>
+    <_activity xmlns="32844186-265b-4793-912a-671da4ac73b2" xsi:nil="true"/>
+  </documentManagement>
+</p:properties>
+</file>
+
 <file path=customXml/item3.xml><?xml version="1.0" encoding="utf-8"?>
 <?mso-contentType ?>
 <FormTemplates xmlns="http://schemas.microsoft.com/sharepoint/v3/contenttype/forms">
@@ -6050,16 +6727,6 @@
 </file>
 
 <file path=customXml/itemProps1.xml><?xml version="1.0" encoding="utf-8"?>
-<ds:datastoreItem xmlns:ds="http://schemas.openxmlformats.org/officeDocument/2006/customXml" ds:itemID="{7A4F54D4-6998-42DA-A32B-166686371F20}">
-  <ds:schemaRefs>
-    <ds:schemaRef ds:uri="http://schemas.microsoft.com/office/2006/metadata/properties"/>
-    <ds:schemaRef ds:uri="http://schemas.microsoft.com/office/infopath/2007/PartnerControls"/>
-    <ds:schemaRef ds:uri="32844186-265b-4793-912a-671da4ac73b2"/>
-  </ds:schemaRefs>
-</ds:datastoreItem>
-</file>
-
-<file path=customXml/itemProps2.xml><?xml version="1.0" encoding="utf-8"?>
 <ds:datastoreItem xmlns:ds="http://schemas.openxmlformats.org/officeDocument/2006/customXml" ds:itemID="{00D2B092-3F38-480A-88A9-1EFBF61DAB4F}">
   <ds:schemaRefs>
     <ds:schemaRef ds:uri="http://schemas.microsoft.com/office/2006/metadata/contentType"/>
@@ -6078,6 +6745,16 @@
 </ds:datastoreItem>
 </file>
 
+<file path=customXml/itemProps2.xml><?xml version="1.0" encoding="utf-8"?>
+<ds:datastoreItem xmlns:ds="http://schemas.openxmlformats.org/officeDocument/2006/customXml" ds:itemID="{7A4F54D4-6998-42DA-A32B-166686371F20}">
+  <ds:schemaRefs>
+    <ds:schemaRef ds:uri="http://schemas.microsoft.com/office/2006/metadata/properties"/>
+    <ds:schemaRef ds:uri="http://schemas.microsoft.com/office/infopath/2007/PartnerControls"/>
+    <ds:schemaRef ds:uri="32844186-265b-4793-912a-671da4ac73b2"/>
+  </ds:schemaRefs>
+</ds:datastoreItem>
+</file>
+
 <file path=customXml/itemProps3.xml><?xml version="1.0" encoding="utf-8"?>
 <ds:datastoreItem xmlns:ds="http://schemas.openxmlformats.org/officeDocument/2006/customXml" ds:itemID="{E5B6543D-C1E2-4D5E-8A5C-65C24F01EEEC}">
   <ds:schemaRefs>

</xml_diff>